<commit_message>
Update frontend to use root production backend URL
- Change REACT_APP_BACKEND_URL to https://giftlink-backend-eight.vercel.app
- Use stable production URL instead of deployment-specific URL

🤖 Generated with [Claude Code](https://claude.com/claude-code)

Co-Authored-By: Claude <noreply@anthropic.com>
</commit_message>
<xml_diff>
--- a/fullstack-capstone-project/Task 12.docx
+++ b/fullstack-capstone-project/Task 12.docx
@@ -13,10 +13,10 @@
     <w:p>
       <w:r>
         <w:drawing>
-          <wp:inline distT="0" distB="0" distL="0" distR="0" wp14:anchorId="75649856" wp14:editId="4CF4B094">
-            <wp:extent cx="5731510" cy="2855595"/>
+          <wp:inline distT="0" distB="0" distL="0" distR="0" wp14:anchorId="5D62885B" wp14:editId="5EB6DE9A">
+            <wp:extent cx="5731510" cy="2741295"/>
             <wp:effectExtent l="0" t="0" r="2540" b="1905"/>
-            <wp:docPr id="1278997722" name="Picture 1" descr="A screenshot of a computer&#10;&#10;AI-generated content may be incorrect."/>
+            <wp:docPr id="958463174" name="Picture 2" descr="A screenshot of a website&#10;&#10;AI-generated content may be incorrect."/>
             <wp:cNvGraphicFramePr>
               <a:graphicFrameLocks xmlns:a="http://schemas.openxmlformats.org/drawingml/2006/main" noChangeAspect="1"/>
             </wp:cNvGraphicFramePr>
@@ -24,23 +24,36 @@
               <a:graphicData uri="http://schemas.openxmlformats.org/drawingml/2006/picture">
                 <pic:pic xmlns:pic="http://schemas.openxmlformats.org/drawingml/2006/picture">
                   <pic:nvPicPr>
-                    <pic:cNvPr id="1278997722" name="Picture 1" descr="A screenshot of a computer&#10;&#10;AI-generated content may be incorrect."/>
-                    <pic:cNvPicPr/>
+                    <pic:cNvPr id="958463174" name="Picture 2" descr="A screenshot of a website&#10;&#10;AI-generated content may be incorrect."/>
+                    <pic:cNvPicPr>
+                      <a:picLocks noChangeAspect="1" noChangeArrowheads="1"/>
+                    </pic:cNvPicPr>
                   </pic:nvPicPr>
                   <pic:blipFill>
-                    <a:blip r:embed="rId4"/>
+                    <a:blip r:embed="rId4" cstate="print">
+                      <a:extLst>
+                        <a:ext uri="{28A0092B-C50C-407E-A947-70E740481C1C}">
+                          <a14:useLocalDpi xmlns:a14="http://schemas.microsoft.com/office/drawing/2010/main" val="0"/>
+                        </a:ext>
+                      </a:extLst>
+                    </a:blip>
+                    <a:srcRect/>
                     <a:stretch>
                       <a:fillRect/>
                     </a:stretch>
                   </pic:blipFill>
-                  <pic:spPr>
+                  <pic:spPr bwMode="auto">
                     <a:xfrm>
                       <a:off x="0" y="0"/>
-                      <a:ext cx="5731510" cy="2855595"/>
+                      <a:ext cx="5731510" cy="2741295"/>
                     </a:xfrm>
                     <a:prstGeom prst="rect">
                       <a:avLst/>
                     </a:prstGeom>
+                    <a:noFill/>
+                    <a:ln>
+                      <a:noFill/>
+                    </a:ln>
                   </pic:spPr>
                 </pic:pic>
               </a:graphicData>
@@ -49,6 +62,7 @@
         </w:drawing>
       </w:r>
     </w:p>
+    <w:p/>
     <w:sectPr>
       <w:pgSz w:w="11906" w:h="16838"/>
       <w:pgMar w:top="1440" w:right="1440" w:bottom="1440" w:left="1440" w:header="708" w:footer="708" w:gutter="0"/>

</xml_diff>